<commit_message>
delete comment and unsed code
</commit_message>
<xml_diff>
--- a/folderOnSave/savedfile.docx
+++ b/folderOnSave/savedfile.docx
@@ -730,7 +730,7 @@
                 <w:szCs w:val="22"/>
                 <w:lang w:val="en-US"/>
               </w:rPr>
-              <w:t xml:space="preserve">3</w:t>
+              <w:t xml:space="preserve">9</w:t>
             </w:r>
             <w:r>
               <w:rPr>
@@ -1499,7 +1499,7 @@
                 <w:szCs w:val="22"/>
                 <w:lang w:val="en-US"/>
               </w:rPr>
-              <w:t xml:space="preserve">7</w:t>
+              <w:t xml:space="preserve">0</w:t>
             </w:r>
             <w:r>
               <w:rPr>
@@ -1758,7 +1758,7 @@
                 <w:szCs w:val="22"/>
                 <w:lang w:val="en-US"/>
               </w:rPr>
-              <w:t xml:space="preserve">9</w:t>
+              <w:t xml:space="preserve">0</w:t>
             </w:r>
             <w:r>
               <w:rPr>

</xml_diff>

<commit_message>
change cartridge count work
</commit_message>
<xml_diff>
--- a/folderOnSave/savedfile.docx
+++ b/folderOnSave/savedfile.docx
@@ -730,7 +730,7 @@
                 <w:szCs w:val="22"/>
                 <w:lang w:val="en-US"/>
               </w:rPr>
-              <w:t xml:space="preserve">9</w:t>
+              <w:t xml:space="preserve">0</w:t>
             </w:r>
             <w:r>
               <w:rPr>
@@ -1121,7 +1121,7 @@
                 <w:szCs w:val="22"/>
                 <w:lang w:val="en-US"/>
               </w:rPr>
-              <w:t xml:space="preserve">0</w:t>
+              <w:t xml:space="preserve">5</w:t>
             </w:r>
           </w:p>
         </w:tc>

</xml_diff>

<commit_message>
cartridge list not work
</commit_message>
<xml_diff>
--- a/folderOnSave/savedfile.docx
+++ b/folderOnSave/savedfile.docx
@@ -730,7 +730,7 @@
                 <w:szCs w:val="22"/>
                 <w:lang w:val="en-US"/>
               </w:rPr>
-              <w:t xml:space="preserve">4</w:t>
+              <w:t xml:space="preserve">0</w:t>
             </w:r>
             <w:r>
               <w:rPr>
@@ -935,7 +935,7 @@
                 <w:szCs w:val="22"/>
                 <w:lang w:val="en-US"/>
               </w:rPr>
-              <w:t xml:space="preserve">4</w:t>
+              <w:t xml:space="preserve">0</w:t>
             </w:r>
             <w:r>
               <w:rPr>
@@ -1121,7 +1121,7 @@
                 <w:szCs w:val="22"/>
                 <w:lang w:val="en-US"/>
               </w:rPr>
-              <w:t xml:space="preserve">5</w:t>
+              <w:t xml:space="preserve">6</w:t>
             </w:r>
           </w:p>
         </w:tc>
@@ -1499,7 +1499,7 @@
                 <w:szCs w:val="22"/>
                 <w:lang w:val="en-US"/>
               </w:rPr>
-              <w:t xml:space="preserve">8</w:t>
+              <w:t xml:space="preserve">0</w:t>
             </w:r>
             <w:r>
               <w:rPr>
@@ -2065,7 +2065,7 @@
                 <w:szCs w:val="22"/>
                 <w:lang w:val="en-US"/>
               </w:rPr>
-              <w:t xml:space="preserve">0</w:t>
+              <w:t xml:space="preserve">14</w:t>
             </w:r>
             <w:r>
               <w:rPr>

</xml_diff>

<commit_message>
state update not work, in main application
</commit_message>
<xml_diff>
--- a/folderOnSave/savedfile.docx
+++ b/folderOnSave/savedfile.docx
@@ -730,7 +730,7 @@
                 <w:szCs w:val="22"/>
                 <w:lang w:val="en-US"/>
               </w:rPr>
-              <w:t xml:space="preserve">1</w:t>
+              <w:t xml:space="preserve">0</w:t>
             </w:r>
             <w:r>
               <w:rPr>
@@ -935,7 +935,7 @@
                 <w:szCs w:val="22"/>
                 <w:lang w:val="en-US"/>
               </w:rPr>
-              <w:t xml:space="preserve">1</w:t>
+              <w:t xml:space="preserve">0</w:t>
             </w:r>
             <w:r>
               <w:rPr>
@@ -1121,7 +1121,7 @@
                 <w:szCs w:val="22"/>
                 <w:lang w:val="en-US"/>
               </w:rPr>
-              <w:t xml:space="preserve">1</w:t>
+              <w:t xml:space="preserve">0</w:t>
             </w:r>
           </w:p>
         </w:tc>
@@ -1499,7 +1499,7 @@
                 <w:szCs w:val="22"/>
                 <w:lang w:val="en-US"/>
               </w:rPr>
-              <w:t xml:space="preserve">1</w:t>
+              <w:t xml:space="preserve">0</w:t>
             </w:r>
             <w:r>
               <w:rPr>
@@ -1758,7 +1758,7 @@
                 <w:szCs w:val="22"/>
                 <w:lang w:val="en-US"/>
               </w:rPr>
-              <w:t xml:space="preserve">1</w:t>
+              <w:t xml:space="preserve">0</w:t>
             </w:r>
             <w:r>
               <w:rPr>
@@ -1907,7 +1907,7 @@
                 <w:szCs w:val="22"/>
                 <w:lang w:val="en-US"/>
               </w:rPr>
-              <w:t xml:space="preserve">1</w:t>
+              <w:t xml:space="preserve">2</w:t>
             </w:r>
             <w:r>
               <w:rPr>
@@ -2065,7 +2065,7 @@
                 <w:szCs w:val="22"/>
                 <w:lang w:val="en-US"/>
               </w:rPr>
-              <w:t xml:space="preserve">1</w:t>
+              <w:t xml:space="preserve">0</w:t>
             </w:r>
             <w:r>
               <w:rPr>
@@ -2289,7 +2289,7 @@
                 <w:szCs w:val="20"/>
                 <w:lang w:val="en-US"/>
               </w:rPr>
-              <w:t xml:space="preserve">25.07.2021</w:t>
+              <w:t xml:space="preserve">26.07.2021</w:t>
             </w:r>
             <w:bookmarkStart w:id="0" w:name="_GoBack"/>
             <w:bookmarkEnd w:id="0"/>

</xml_diff>

<commit_message>
final request not work
</commit_message>
<xml_diff>
--- a/folderOnSave/savedfile.docx
+++ b/folderOnSave/savedfile.docx
@@ -730,7 +730,7 @@
                 <w:szCs w:val="22"/>
                 <w:lang w:val="en-US"/>
               </w:rPr>
-              <w:t xml:space="preserve">4</w:t>
+              <w:t xml:space="preserve">0</w:t>
             </w:r>
             <w:r>
               <w:rPr>
@@ -1499,7 +1499,7 @@
                 <w:szCs w:val="22"/>
                 <w:lang w:val="en-US"/>
               </w:rPr>
-              <w:t xml:space="preserve">6</w:t>
+              <w:t xml:space="preserve">0</w:t>
             </w:r>
             <w:r>
               <w:rPr>

</xml_diff>

<commit_message>
modal not corrected work
</commit_message>
<xml_diff>
--- a/folderOnSave/savedfile.docx
+++ b/folderOnSave/savedfile.docx
@@ -935,7 +935,7 @@
                 <w:szCs w:val="22"/>
                 <w:lang w:val="en-US"/>
               </w:rPr>
-              <w:t xml:space="preserve">0</w:t>
+              <w:t xml:space="preserve">5</w:t>
             </w:r>
             <w:r>
               <w:rPr>
@@ -1907,7 +1907,7 @@
                 <w:szCs w:val="22"/>
                 <w:lang w:val="en-US"/>
               </w:rPr>
-              <w:t xml:space="preserve">0</w:t>
+              <w:t xml:space="preserve">6</w:t>
             </w:r>
             <w:r>
               <w:rPr>
@@ -2289,7 +2289,7 @@
                 <w:szCs w:val="20"/>
                 <w:lang w:val="en-US"/>
               </w:rPr>
-              <w:t xml:space="preserve">28.07.2021</w:t>
+              <w:t xml:space="preserve">29.07.2021</w:t>
             </w:r>
             <w:bookmarkStart w:id="0" w:name="_GoBack"/>
             <w:bookmarkEnd w:id="0"/>

</xml_diff>